<commit_message>
add GitHub links to doc
</commit_message>
<xml_diff>
--- a/TrungLe101264698_A1.docx
+++ b/TrungLe101264698_A1.docx
@@ -37,6 +37,60 @@
         </w:numPr>
       </w:pPr>
       <w:r>
+        <w:t>GitHub links:</w:t>
+      </w:r>
+    </w:p>
+    <w:p>
+      <w:pPr>
+        <w:pStyle w:val="ListParagraph"/>
+        <w:numPr>
+          <w:ilvl w:val="1"/>
+          <w:numId w:val="3"/>
+        </w:numPr>
+      </w:pPr>
+      <w:hyperlink r:id="rId5" w:history="1">
+        <w:r>
+          <w:rPr>
+            <w:rStyle w:val="Hyperlink"/>
+          </w:rPr>
+          <w:t>https://github.com/KojimaMcMaple/GAME-3110_SimplestServer</w:t>
+        </w:r>
+      </w:hyperlink>
+    </w:p>
+    <w:p>
+      <w:pPr>
+        <w:pStyle w:val="ListParagraph"/>
+        <w:numPr>
+          <w:ilvl w:val="1"/>
+          <w:numId w:val="3"/>
+        </w:numPr>
+      </w:pPr>
+      <w:hyperlink r:id="rId6" w:history="1">
+        <w:r>
+          <w:rPr>
+            <w:rStyle w:val="Hyperlink"/>
+          </w:rPr>
+          <w:t>https://github.com/KojimaMcMaple/GAME-3110_SimplestClient</w:t>
+        </w:r>
+      </w:hyperlink>
+    </w:p>
+    <w:p>
+      <w:pPr>
+        <w:pStyle w:val="ListParagraph"/>
+        <w:ind w:left="1440"/>
+      </w:pPr>
+      <w:bookmarkStart w:id="0" w:name="_GoBack"/>
+      <w:bookmarkEnd w:id="0"/>
+    </w:p>
+    <w:p>
+      <w:pPr>
+        <w:pStyle w:val="ListParagraph"/>
+        <w:numPr>
+          <w:ilvl w:val="0"/>
+          <w:numId w:val="3"/>
+        </w:numPr>
+      </w:pPr>
+      <w:r>
         <w:t>What is the “out” keyword parameter modifier in C#?  What does it do?</w:t>
       </w:r>
     </w:p>
@@ -119,8 +173,6 @@
       <w:r>
         <w:t xml:space="preserve"> values but not with references to class instances?</w:t>
       </w:r>
-      <w:bookmarkStart w:id="0" w:name="_GoBack"/>
-      <w:bookmarkEnd w:id="0"/>
     </w:p>
     <w:p>
       <w:pPr>
@@ -720,13 +772,7 @@
         <w:rPr>
           <w:color w:val="1F4E79" w:themeColor="accent1" w:themeShade="80"/>
         </w:rPr>
-        <w:t xml:space="preserve">: </w:t>
-      </w:r>
-      <w:r>
-        <w:rPr>
-          <w:color w:val="1F4E79" w:themeColor="accent1" w:themeShade="80"/>
-        </w:rPr>
-        <w:t>Host ID associated with the event.</w:t>
+        <w:t>: Host ID associated with the event.</w:t>
       </w:r>
     </w:p>
     <w:p>
@@ -754,13 +800,7 @@
         <w:rPr>
           <w:color w:val="1F4E79" w:themeColor="accent1" w:themeShade="80"/>
         </w:rPr>
-        <w:t xml:space="preserve">: </w:t>
-      </w:r>
-      <w:r>
-        <w:rPr>
-          <w:color w:val="1F4E79" w:themeColor="accent1" w:themeShade="80"/>
-        </w:rPr>
-        <w:t xml:space="preserve">The </w:t>
+        <w:t xml:space="preserve">: The </w:t>
       </w:r>
       <w:proofErr w:type="spellStart"/>
       <w:r>
@@ -802,13 +842,7 @@
         <w:rPr>
           <w:color w:val="1F4E79" w:themeColor="accent1" w:themeShade="80"/>
         </w:rPr>
-        <w:t xml:space="preserve">: </w:t>
-      </w:r>
-      <w:r>
-        <w:rPr>
-          <w:color w:val="1F4E79" w:themeColor="accent1" w:themeShade="80"/>
-        </w:rPr>
-        <w:t>The channel ID associated with the event.</w:t>
+        <w:t>: The channel ID associated with the event.</w:t>
       </w:r>
     </w:p>
     <w:p>
@@ -834,13 +868,7 @@
         <w:rPr>
           <w:color w:val="1F4E79" w:themeColor="accent1" w:themeShade="80"/>
         </w:rPr>
-        <w:t xml:space="preserve">: </w:t>
-      </w:r>
-      <w:r>
-        <w:rPr>
-          <w:color w:val="1F4E79" w:themeColor="accent1" w:themeShade="80"/>
-        </w:rPr>
-        <w:t>The buffer that will hold the data received.</w:t>
+        <w:t>: The buffer that will hold the data received.</w:t>
       </w:r>
     </w:p>
     <w:p>
@@ -868,13 +896,7 @@
         <w:rPr>
           <w:color w:val="1F4E79" w:themeColor="accent1" w:themeShade="80"/>
         </w:rPr>
-        <w:t xml:space="preserve">: </w:t>
-      </w:r>
-      <w:r>
-        <w:rPr>
-          <w:color w:val="1F4E79" w:themeColor="accent1" w:themeShade="80"/>
-        </w:rPr>
-        <w:t>Size of the buffer supplied.</w:t>
+        <w:t>: Size of the buffer supplied.</w:t>
       </w:r>
     </w:p>
     <w:p>
@@ -902,13 +924,7 @@
         <w:rPr>
           <w:color w:val="1F4E79" w:themeColor="accent1" w:themeShade="80"/>
         </w:rPr>
-        <w:t xml:space="preserve">: </w:t>
-      </w:r>
-      <w:r>
-        <w:rPr>
-          <w:color w:val="1F4E79" w:themeColor="accent1" w:themeShade="80"/>
-        </w:rPr>
-        <w:t>The actual receive size of the data.</w:t>
+        <w:t>: The actual receive size of the data.</w:t>
       </w:r>
     </w:p>
     <w:p>
@@ -934,13 +950,7 @@
         <w:rPr>
           <w:color w:val="1F4E79" w:themeColor="accent1" w:themeShade="80"/>
         </w:rPr>
-        <w:t xml:space="preserve">: </w:t>
-      </w:r>
-      <w:r>
-        <w:rPr>
-          <w:color w:val="1F4E79" w:themeColor="accent1" w:themeShade="80"/>
-        </w:rPr>
-        <w:t xml:space="preserve">Error (can be cast to </w:t>
+        <w:t xml:space="preserve">: Error (can be cast to </w:t>
       </w:r>
       <w:proofErr w:type="spellStart"/>
       <w:r>
@@ -1050,13 +1060,7 @@
         <w:rPr>
           <w:color w:val="1F4E79" w:themeColor="accent1" w:themeShade="80"/>
         </w:rPr>
-        <w:t xml:space="preserve">: </w:t>
-      </w:r>
-      <w:r>
-        <w:rPr>
-          <w:color w:val="1F4E79" w:themeColor="accent1" w:themeShade="80"/>
-        </w:rPr>
-        <w:t>Host ID associated with this connection.</w:t>
+        <w:t>: Host ID associated with this connection.</w:t>
       </w:r>
     </w:p>
     <w:p>
@@ -1084,13 +1088,7 @@
         <w:rPr>
           <w:color w:val="1F4E79" w:themeColor="accent1" w:themeShade="80"/>
         </w:rPr>
-        <w:t xml:space="preserve">: </w:t>
-      </w:r>
-      <w:r>
-        <w:rPr>
-          <w:color w:val="1F4E79" w:themeColor="accent1" w:themeShade="80"/>
-        </w:rPr>
-        <w:t>ID of the connection.</w:t>
+        <w:t>: ID of the connection.</w:t>
       </w:r>
     </w:p>
     <w:p>
@@ -1110,6 +1108,7 @@
         <w:rPr>
           <w:color w:val="1F4E79" w:themeColor="accent1" w:themeShade="80"/>
         </w:rPr>
+        <w:lastRenderedPageBreak/>
         <w:t>channelId</w:t>
       </w:r>
       <w:proofErr w:type="spellEnd"/>
@@ -1118,13 +1117,7 @@
         <w:rPr>
           <w:color w:val="1F4E79" w:themeColor="accent1" w:themeShade="80"/>
         </w:rPr>
-        <w:t xml:space="preserve">: </w:t>
-      </w:r>
-      <w:r>
-        <w:rPr>
-          <w:color w:val="1F4E79" w:themeColor="accent1" w:themeShade="80"/>
-        </w:rPr>
-        <w:t>The channel ID to send on.</w:t>
+        <w:t>: The channel ID to send on.</w:t>
       </w:r>
     </w:p>
     <w:p>
@@ -1150,13 +1143,7 @@
         <w:rPr>
           <w:color w:val="1F4E79" w:themeColor="accent1" w:themeShade="80"/>
         </w:rPr>
-        <w:t xml:space="preserve">: </w:t>
-      </w:r>
-      <w:r>
-        <w:rPr>
-          <w:color w:val="1F4E79" w:themeColor="accent1" w:themeShade="80"/>
-        </w:rPr>
-        <w:t>Buffer containing the data to send.</w:t>
+        <w:t>: Buffer containing the data to send.</w:t>
       </w:r>
     </w:p>
     <w:p>
@@ -1182,13 +1169,7 @@
         <w:rPr>
           <w:color w:val="1F4E79" w:themeColor="accent1" w:themeShade="80"/>
         </w:rPr>
-        <w:t xml:space="preserve">: </w:t>
-      </w:r>
-      <w:r>
-        <w:rPr>
-          <w:color w:val="1F4E79" w:themeColor="accent1" w:themeShade="80"/>
-        </w:rPr>
-        <w:t>Size of the buffer.</w:t>
+        <w:t>: Size of the buffer.</w:t>
       </w:r>
     </w:p>
     <w:p>
@@ -1214,13 +1195,7 @@
         <w:rPr>
           <w:color w:val="1F4E79" w:themeColor="accent1" w:themeShade="80"/>
         </w:rPr>
-        <w:t xml:space="preserve">: </w:t>
-      </w:r>
-      <w:r>
-        <w:rPr>
-          <w:color w:val="1F4E79" w:themeColor="accent1" w:themeShade="80"/>
-        </w:rPr>
-        <w:t xml:space="preserve">Error (can be cast to </w:t>
+        <w:t xml:space="preserve">: Error (can be cast to </w:t>
       </w:r>
       <w:proofErr w:type="spellStart"/>
       <w:r>
@@ -1246,7 +1221,6 @@
         </w:numPr>
       </w:pPr>
       <w:r>
-        <w:lastRenderedPageBreak/>
         <w:t xml:space="preserve">What is the </w:t>
       </w:r>
       <w:proofErr w:type="spellStart"/>
@@ -1822,7 +1796,7 @@
         <w:rFonts w:ascii="Symbol" w:hAnsi="Symbol" w:hint="default"/>
       </w:rPr>
     </w:lvl>
-    <w:lvl w:ilvl="1" w:tplc="04090003" w:tentative="1">
+    <w:lvl w:ilvl="1" w:tplc="04090003">
       <w:start w:val="1"/>
       <w:numFmt w:val="bullet"/>
       <w:lvlText w:val="o"/>
@@ -2431,6 +2405,17 @@
       <w:contextualSpacing/>
     </w:pPr>
   </w:style>
+  <w:style w:type="character" w:styleId="Hyperlink">
+    <w:name w:val="Hyperlink"/>
+    <w:basedOn w:val="DefaultParagraphFont"/>
+    <w:uiPriority w:val="99"/>
+    <w:unhideWhenUsed/>
+    <w:rsid w:val="00B11D11"/>
+    <w:rPr>
+      <w:color w:val="0563C1" w:themeColor="hyperlink"/>
+      <w:u w:val="single"/>
+    </w:rPr>
+  </w:style>
 </w:styles>
 </file>
 

</xml_diff>